<commit_message>
Report for Lab is committed.
</commit_message>
<xml_diff>
--- a/Algorithms/Perfect hashing table lab/Звіт.docx
+++ b/Algorithms/Perfect hashing table lab/Звіт.docx
@@ -406,7 +406,7 @@
           <w:rFonts w:ascii="Times New Roman" w:hAnsi="Times New Roman"/>
           <w:sz w:val="28"/>
           <w:szCs w:val="28"/>
-          <w:lang w:val="uk-UA"/>
+          <w:lang w:val="en-US"/>
         </w:rPr>
       </w:pPr>
       <w:r>
@@ -425,7 +425,16 @@
           <w:szCs w:val="28"/>
           <w:lang w:val="uk-UA"/>
         </w:rPr>
-        <w:t>21</w:t>
+        <w:t>2</w:t>
+      </w:r>
+      <w:r>
+        <w:rPr>
+          <w:rFonts w:ascii="Times New Roman" w:hAnsi="Times New Roman"/>
+          <w:sz w:val="28"/>
+          <w:szCs w:val="28"/>
+          <w:lang w:val="en-US"/>
+        </w:rPr>
+        <w:t>2</w:t>
       </w:r>
     </w:p>
     <w:p>
@@ -1325,7 +1334,18 @@
           <w:szCs w:val="28"/>
           <w:lang w:val="uk-UA"/>
         </w:rPr>
-        <w:t>Універсальна функція хешування для цілих невід</w:t>
+        <w:t xml:space="preserve">Універсальна функція </w:t>
+      </w:r>
+      <w:bookmarkStart w:id="0" w:name="_GoBack"/>
+      <w:bookmarkEnd w:id="0"/>
+      <w:r>
+        <w:rPr>
+          <w:rFonts w:ascii="Times New Roman" w:hAnsi="Times New Roman"/>
+          <w:sz w:val="28"/>
+          <w:szCs w:val="28"/>
+          <w:lang w:val="uk-UA"/>
+        </w:rPr>
+        <w:t>хешування для цілих невід</w:t>
       </w:r>
       <w:r>
         <w:rPr>
@@ -4625,8 +4645,6 @@
         </w:rPr>
         <w:t xml:space="preserve"> число </w:t>
       </w:r>
-      <w:bookmarkStart w:id="0" w:name="_GoBack"/>
-      <w:bookmarkEnd w:id="0"/>
       <w:r>
         <w:rPr>
           <w:rFonts w:ascii="Times New Roman" w:hAnsi="Times New Roman"/>
@@ -12467,7 +12485,7 @@
 </file>
 
 <file path=customXml/itemProps1.xml><?xml version="1.0" encoding="utf-8"?>
-<ds:datastoreItem xmlns:ds="http://schemas.openxmlformats.org/officeDocument/2006/customXml" ds:itemID="{CE40D0D0-580A-424D-B770-BEECBCF8124E}">
+<ds:datastoreItem xmlns:ds="http://schemas.openxmlformats.org/officeDocument/2006/customXml" ds:itemID="{45C38AF0-8603-473F-A3A4-DDF6E3C4EB9E}">
   <ds:schemaRefs>
     <ds:schemaRef ds:uri="http://schemas.openxmlformats.org/officeDocument/2006/bibliography"/>
   </ds:schemaRefs>

</xml_diff>